<commit_message>
Bootstrap test style updates. Example format for messages in cards
</commit_message>
<xml_diff>
--- a/design/Design.docx
+++ b/design/Design.docx
@@ -934,20 +934,10 @@
     </w:p>
     <w:p>
       <w:pPr>
-        <w:rPr/>
-      </w:pPr>
-      <w:r>
-        <w:rPr>
-          <w:rtl w:val="0"/>
-        </w:rPr>
-      </w:r>
-    </w:p>
-    <w:p>
-      <w:pPr>
         <w:pStyle w:val="Heading2"/>
         <w:rPr/>
       </w:pPr>
-      <w:bookmarkStart w:colFirst="0" w:colLast="0" w:name="_wlxaqvt6svo4" w:id="10"/>
+      <w:bookmarkStart w:colFirst="0" w:colLast="0" w:name="_jyuxjhrkblu3" w:id="10"/>
       <w:bookmarkEnd w:id="10"/>
       <w:r>
         <w:rPr>
@@ -986,12 +976,12 @@
           <wp:inline distB="114300" distT="114300" distL="114300" distR="114300">
             <wp:extent cx="5639867" cy="3443288"/>
             <wp:effectExtent b="0" l="0" r="0" t="0"/>
-            <wp:docPr id="2" name="image2.png"/>
+            <wp:docPr id="3" name="image1.png"/>
             <a:graphic>
               <a:graphicData uri="http://schemas.openxmlformats.org/drawingml/2006/picture">
                 <pic:pic>
                   <pic:nvPicPr>
-                    <pic:cNvPr id="0" name="image2.png"/>
+                    <pic:cNvPr id="0" name="image1.png"/>
                     <pic:cNvPicPr preferRelativeResize="0"/>
                   </pic:nvPicPr>
                   <pic:blipFill>
@@ -1023,20 +1013,74 @@
     </w:p>
     <w:p>
       <w:pPr>
-        <w:numPr>
-          <w:ilvl w:val="0"/>
-          <w:numId w:val="4"/>
-        </w:numPr>
-        <w:ind w:left="720" w:hanging="360"/>
-        <w:rPr>
-          <w:u w:val="none"/>
-        </w:rPr>
+        <w:ind w:left="0" w:firstLine="0"/>
+        <w:rPr/>
       </w:pPr>
       <w:r>
+        <w:br w:type="page"/>
+      </w:r>
+      <w:r>
         <w:rPr>
           <w:rtl w:val="0"/>
         </w:rPr>
-        <w:t xml:space="preserve">Flowchart</w:t>
+      </w:r>
+    </w:p>
+    <w:p>
+      <w:pPr>
+        <w:ind w:left="0" w:firstLine="0"/>
+        <w:rPr/>
+      </w:pPr>
+      <w:r>
+        <w:rPr>
+          <w:rtl w:val="0"/>
+        </w:rPr>
+        <w:t xml:space="preserve">Activity diagram</w:t>
+      </w:r>
+    </w:p>
+    <w:p>
+      <w:pPr>
+        <w:ind w:left="0" w:firstLine="0"/>
+        <w:rPr/>
+      </w:pPr>
+      <w:r>
+        <w:rPr/>
+        <w:drawing>
+          <wp:inline distB="114300" distT="114300" distL="114300" distR="114300">
+            <wp:extent cx="5734050" cy="4965700"/>
+            <wp:effectExtent b="0" l="0" r="0" t="0"/>
+            <wp:docPr id="2" name="image3.png"/>
+            <a:graphic>
+              <a:graphicData uri="http://schemas.openxmlformats.org/drawingml/2006/picture">
+                <pic:pic>
+                  <pic:nvPicPr>
+                    <pic:cNvPr id="0" name="image3.png"/>
+                    <pic:cNvPicPr preferRelativeResize="0"/>
+                  </pic:nvPicPr>
+                  <pic:blipFill>
+                    <a:blip r:embed="rId7"/>
+                    <a:srcRect b="0" l="0" r="0" t="0"/>
+                    <a:stretch>
+                      <a:fillRect/>
+                    </a:stretch>
+                  </pic:blipFill>
+                  <pic:spPr>
+                    <a:xfrm>
+                      <a:off x="0" y="0"/>
+                      <a:ext cx="5734050" cy="4965700"/>
+                    </a:xfrm>
+                    <a:prstGeom prst="rect"/>
+                    <a:ln/>
+                  </pic:spPr>
+                </pic:pic>
+              </a:graphicData>
+            </a:graphic>
+          </wp:inline>
+        </w:drawing>
+      </w:r>
+      <w:r>
+        <w:rPr>
+          <w:rtl w:val="0"/>
+        </w:rPr>
       </w:r>
     </w:p>
     <w:p>
@@ -1107,16 +1151,16 @@
           <wp:inline distB="114300" distT="114300" distL="114300" distR="114300">
             <wp:extent cx="5734050" cy="2044700"/>
             <wp:effectExtent b="0" l="0" r="0" t="0"/>
-            <wp:docPr id="1" name="image1.png"/>
+            <wp:docPr id="1" name="image2.png"/>
             <a:graphic>
               <a:graphicData uri="http://schemas.openxmlformats.org/drawingml/2006/picture">
                 <pic:pic>
                   <pic:nvPicPr>
-                    <pic:cNvPr id="0" name="image1.png"/>
+                    <pic:cNvPr id="0" name="image2.png"/>
                     <pic:cNvPicPr preferRelativeResize="0"/>
                   </pic:nvPicPr>
                   <pic:blipFill>
-                    <a:blip r:embed="rId7"/>
+                    <a:blip r:embed="rId8"/>
                     <a:srcRect b="0" l="0" r="0" t="0"/>
                     <a:stretch>
                       <a:fillRect/>
@@ -6467,7 +6511,7 @@
       </w:r>
     </w:p>
     <w:sectPr>
-      <w:headerReference r:id="rId8" w:type="default"/>
+      <w:headerReference r:id="rId9" w:type="default"/>
       <w:pgSz w:h="16834" w:w="11909"/>
       <w:pgMar w:bottom="1440" w:top="1440" w:left="1440" w:right="1440" w:header="720" w:footer="720"/>
       <w:pgNumType w:start="1"/>

</xml_diff>